<commit_message>
Added more READMEs and cleaned up code
</commit_message>
<xml_diff>
--- a/2. Generating Datasets/README.docx
+++ b/2. Generating Datasets/README.docx
@@ -30,13 +30,15 @@
           <w:bCs/>
         </w:rPr>
       </w:pPr>
-      <w:r>
-        <w:rPr>
-          <w:b/>
-          <w:bCs/>
-        </w:rPr>
-        <w:t>Reading in Existing Data</w:t>
-      </w:r>
+      <w:proofErr w:type="spellStart"/>
+      <w:r>
+        <w:rPr>
+          <w:b/>
+          <w:bCs/>
+        </w:rPr>
+        <w:t>GeneratingData</w:t>
+      </w:r>
+      <w:proofErr w:type="spellEnd"/>
     </w:p>
     <w:p>
       <w:pPr>
@@ -89,48 +91,15 @@
         <w:t xml:space="preserve"> </w:t>
       </w:r>
       <w:r>
-        <w:t xml:space="preserve">Contains MATLAB scripts for extracting existing data provided by Luke </w:t>
-      </w:r>
-      <w:proofErr w:type="spellStart"/>
-      <w:r>
-        <w:t>Hallum</w:t>
-      </w:r>
-      <w:proofErr w:type="spellEnd"/>
-      <w:r>
-        <w:t xml:space="preserve"> into images and an organized file structure that can be interpreted by tensorflow. A link to this data can be found on the following google drive for reference or download (</w:t>
-      </w:r>
-      <w:r>
-        <w:t>https://drive.google.com/drive/folders/1szKk69YlkZZxvbV33aNGMd7VrNlqDKHh?usp=sharing</w:t>
-      </w:r>
-      <w:r>
-        <w:t>). This data was given as an initial ground for testing, however, because there was not enough data in this subset, our own data was generated. This data was not used much for training models.</w:t>
-      </w:r>
-    </w:p>
-    <w:p>
-      <w:pPr>
-        <w:jc w:val="both"/>
-      </w:pPr>
-      <w:r>
-        <w:t xml:space="preserve">The most important files in this folder are the </w:t>
-      </w:r>
-      <w:proofErr w:type="spellStart"/>
-      <w:r>
-        <w:rPr>
-          <w:b/>
-          <w:bCs/>
-        </w:rPr>
-        <w:t>GeneratingTestDataFromLuke</w:t>
-      </w:r>
-      <w:proofErr w:type="spellEnd"/>
-      <w:r>
-        <w:rPr>
-          <w:b/>
-          <w:bCs/>
-        </w:rPr>
-        <w:t xml:space="preserve"> </w:t>
-      </w:r>
-      <w:r>
-        <w:t>which can be used in the future to transfer data from the google drive to new images that can be used for training. Many of the other functions have a more up to date version in Generating datasets, and it recommended that this is used instead.</w:t>
+        <w:t xml:space="preserve">Contains MATLAB code for generating datasets, including vertical, </w:t>
+      </w:r>
+      <w:proofErr w:type="gramStart"/>
+      <w:r>
+        <w:t>diagonal</w:t>
+      </w:r>
+      <w:proofErr w:type="gramEnd"/>
+      <w:r>
+        <w:t xml:space="preserve"> and horizontal boundaries. Also contains script for user labelling of datasets. Also contained in this file are a large collection of datasets, already ready to use for training. These include over 7500 user labelled images ~ recommend you use these for training and understanding process before labelling user data on your own.</w:t>
       </w:r>
     </w:p>
     <w:p>
@@ -168,32 +137,20 @@
           <w:numId w:val="2"/>
         </w:numPr>
         <w:jc w:val="both"/>
-      </w:pPr>
-      <w:r>
-        <w:rPr>
-          <w:b/>
-          <w:bCs/>
-        </w:rPr>
-        <w:t xml:space="preserve">Image Data: </w:t>
-      </w:r>
-      <w:r>
-        <w:t xml:space="preserve">Images from the google drive organized into a </w:t>
-      </w:r>
-      <w:proofErr w:type="spellStart"/>
-      <w:r>
-        <w:t>singal</w:t>
-      </w:r>
-      <w:proofErr w:type="spellEnd"/>
-      <w:r>
-        <w:t>/</w:t>
-      </w:r>
-      <w:proofErr w:type="spellStart"/>
-      <w:r>
-        <w:t>nosignal</w:t>
-      </w:r>
-      <w:proofErr w:type="spellEnd"/>
-      <w:r>
-        <w:t xml:space="preserve"> file structure, ready to input into TensorFlow.</w:t>
+        <w:rPr>
+          <w:b/>
+          <w:bCs/>
+        </w:rPr>
+      </w:pPr>
+      <w:r>
+        <w:rPr>
+          <w:b/>
+          <w:bCs/>
+        </w:rPr>
+        <w:t xml:space="preserve">Display Day Code: </w:t>
+      </w:r>
+      <w:r>
+        <w:t>Repurposed user data entry code which is used on display day to allow poster viewers to interact and generate data of their own (not completed at time of compendium completion)</w:t>
       </w:r>
     </w:p>
     <w:p>
@@ -204,36 +161,36 @@
           <w:numId w:val="2"/>
         </w:numPr>
         <w:jc w:val="both"/>
-      </w:pPr>
+        <w:rPr>
+          <w:b/>
+          <w:bCs/>
+        </w:rPr>
+      </w:pPr>
+      <w:r>
+        <w:rPr>
+          <w:b/>
+          <w:bCs/>
+        </w:rPr>
+        <w:t xml:space="preserve">Existing Labelled Datasets: </w:t>
+      </w:r>
+      <w:r>
+        <w:t xml:space="preserve">Over 7500+ user labelled images organized into three datasets; small, </w:t>
+      </w:r>
+      <w:proofErr w:type="gramStart"/>
+      <w:r>
+        <w:t>medium</w:t>
+      </w:r>
+      <w:proofErr w:type="gramEnd"/>
+      <w:r>
+        <w:t xml:space="preserve"> and large. Recommend using this for early model training. Raw data contains this data in hit, miss, CR, FA format (for user statistics), and organized contains this data in signal/</w:t>
+      </w:r>
       <w:proofErr w:type="spellStart"/>
       <w:r>
-        <w:rPr>
-          <w:b/>
-          <w:bCs/>
-        </w:rPr>
-        <w:t>NewImageData</w:t>
+        <w:t>nosignal</w:t>
       </w:r>
       <w:proofErr w:type="spellEnd"/>
       <w:r>
-        <w:rPr>
-          <w:b/>
-          <w:bCs/>
-        </w:rPr>
-        <w:t>:</w:t>
-      </w:r>
-      <w:r>
-        <w:t xml:space="preserve"> Contains user labelled information from </w:t>
-      </w:r>
-      <w:proofErr w:type="spellStart"/>
-      <w:r>
-        <w:t>GenerateNewData</w:t>
-      </w:r>
-      <w:proofErr w:type="spellEnd"/>
-      <w:r>
-        <w:t xml:space="preserve"> which can be used to input into tensor flow; this</w:t>
-      </w:r>
-      <w:r>
-        <w:t xml:space="preserve"> method of generation is obsolete as a better version is presented in Generating Datasets</w:t>
+        <w:t xml:space="preserve"> format ready for CNN training.</w:t>
       </w:r>
     </w:p>
     <w:p>
@@ -244,16 +201,23 @@
           <w:numId w:val="2"/>
         </w:numPr>
         <w:jc w:val="both"/>
-      </w:pPr>
-      <w:r>
-        <w:rPr>
-          <w:b/>
-          <w:bCs/>
-        </w:rPr>
-        <w:t>Stimuli:</w:t>
-      </w:r>
-      <w:r>
-        <w:t xml:space="preserve"> Raw files from the google drive stored locally.</w:t>
+        <w:rPr>
+          <w:b/>
+          <w:bCs/>
+        </w:rPr>
+      </w:pPr>
+      <w:r>
+        <w:rPr>
+          <w:b/>
+          <w:bCs/>
+        </w:rPr>
+        <w:t>Existing Unlabeled Datasets:</w:t>
+      </w:r>
+      <w:r>
+        <w:t xml:space="preserve"> Contains </w:t>
+      </w:r>
+      <w:r>
+        <w:t xml:space="preserve">a variety of datasets that have no been user labelled; these can be used for quick testing or validation of models. Includes datasets with diagonal, horizontal and offset boundaries. </w:t>
       </w:r>
     </w:p>
     <w:p>
@@ -283,10 +247,10 @@
           <w:b/>
           <w:bCs/>
         </w:rPr>
-        <w:t xml:space="preserve">: </w:t>
-      </w:r>
-      <w:r>
-        <w:t>Function which creates a full 8x8 array of Gabor patches with margins, as used in the training data.</w:t>
+        <w:t>:</w:t>
+      </w:r>
+      <w:r>
+        <w:t xml:space="preserve"> Creates a full Gabor patch array of a given size given a list of input angle values. Can be generated with or without a boarder.</w:t>
       </w:r>
     </w:p>
     <w:p>
@@ -302,24 +266,21 @@
           <w:bCs/>
         </w:rPr>
       </w:pPr>
-      <w:proofErr w:type="spellStart"/>
-      <w:r>
-        <w:rPr>
-          <w:b/>
-          <w:bCs/>
-        </w:rPr>
-        <w:t>createSingleGabor</w:t>
-      </w:r>
-      <w:proofErr w:type="spellEnd"/>
-      <w:r>
-        <w:rPr>
-          <w:b/>
-          <w:bCs/>
-        </w:rPr>
-        <w:t>:</w:t>
-      </w:r>
-      <w:r>
-        <w:t xml:space="preserve"> Function which creates a single Gabor patch (used in creating the full array of images)</w:t>
+      <w:r>
+        <w:rPr>
+          <w:b/>
+          <w:bCs/>
+        </w:rPr>
+        <w:t xml:space="preserve">Create Horizontal Signal: </w:t>
+      </w:r>
+      <w:r>
+        <w:t xml:space="preserve">Creates an array of Gabor patches containing a signal in the form of a </w:t>
+      </w:r>
+      <w:r>
+        <w:t xml:space="preserve">horizontal </w:t>
+      </w:r>
+      <w:r>
+        <w:t>visual texture boundary down the center of the image. Can be created at different sizes.</w:t>
       </w:r>
     </w:p>
     <w:p>
@@ -341,7 +302,7 @@
           <w:b/>
           <w:bCs/>
         </w:rPr>
-        <w:t>GenerateNewData</w:t>
+        <w:t>createSingleGabor</w:t>
       </w:r>
       <w:proofErr w:type="spellEnd"/>
       <w:r>
@@ -349,10 +310,13 @@
           <w:b/>
           <w:bCs/>
         </w:rPr>
-        <w:t xml:space="preserve">: </w:t>
-      </w:r>
-      <w:r>
-        <w:t>Script which generates new data and prompts the user to label whether there is a signal present. This can be used to create datasets, however there is a more updated version in Generating Datasets.</w:t>
+        <w:t>:</w:t>
+      </w:r>
+      <w:r>
+        <w:t xml:space="preserve"> </w:t>
+      </w:r>
+      <w:r>
+        <w:t>Creates a single Gabor patch from a given angle.</w:t>
       </w:r>
     </w:p>
     <w:p>
@@ -374,7 +338,7 @@
           <w:b/>
           <w:bCs/>
         </w:rPr>
-        <w:t>GenerateRandomDataset</w:t>
+        <w:t>createTestImageRandomSignal</w:t>
       </w:r>
       <w:proofErr w:type="spellEnd"/>
       <w:r>
@@ -385,7 +349,16 @@
         <w:t>:</w:t>
       </w:r>
       <w:r>
-        <w:t xml:space="preserve"> Function which generates a random dataset containing a signal.</w:t>
+        <w:t xml:space="preserve"> Creates an array of Gabor patches containing a</w:t>
+      </w:r>
+      <w:r>
+        <w:t xml:space="preserve">n offset </w:t>
+      </w:r>
+      <w:r>
+        <w:t>signal in the form of a visual texture boundary down the center of the image. Can be created at different sizes.</w:t>
+      </w:r>
+      <w:r>
+        <w:t xml:space="preserve"> Will randomly generate the offset in either the horizontal or vertical plane.</w:t>
       </w:r>
     </w:p>
     <w:p>
@@ -407,7 +380,7 @@
           <w:b/>
           <w:bCs/>
         </w:rPr>
-        <w:t>GeneratingTestData</w:t>
+        <w:t>createTestImageSIgnal</w:t>
       </w:r>
       <w:proofErr w:type="spellEnd"/>
       <w:r>
@@ -415,10 +388,18 @@
           <w:b/>
           <w:bCs/>
         </w:rPr>
-        <w:t xml:space="preserve">: </w:t>
-      </w:r>
-      <w:r>
-        <w:t>Small trail script for generating test data from Gabor patches.</w:t>
+        <w:t>:</w:t>
+      </w:r>
+      <w:r>
+        <w:t xml:space="preserve"> Currently creates a signal image with a diagonal boundary, </w:t>
+      </w:r>
+      <w:proofErr w:type="gramStart"/>
+      <w:r>
+        <w:t>however</w:t>
+      </w:r>
+      <w:proofErr w:type="gramEnd"/>
+      <w:r>
+        <w:t xml:space="preserve"> can be modified to create horizontal boundaries as well.</w:t>
       </w:r>
     </w:p>
     <w:p>
@@ -440,7 +421,7 @@
           <w:b/>
           <w:bCs/>
         </w:rPr>
-        <w:t>GeneratingTestDataFromLuke</w:t>
+        <w:t>GenerateData</w:t>
       </w:r>
       <w:proofErr w:type="spellEnd"/>
       <w:r>
@@ -451,16 +432,7 @@
         <w:t>:</w:t>
       </w:r>
       <w:r>
-        <w:t xml:space="preserve"> Script which transfers the .tar files on the google drive given by Luke</w:t>
-      </w:r>
-      <w:r>
-        <w:t>,</w:t>
-      </w:r>
-      <w:r>
-        <w:t xml:space="preserve"> to </w:t>
-      </w:r>
-      <w:r>
-        <w:t>images organized into a file structure, ready for input into CNNS/</w:t>
+        <w:t xml:space="preserve"> Generates unlabeled datasets of a given size with 50% vertical signal images, and 50% random noise images.</w:t>
       </w:r>
     </w:p>
     <w:p>
@@ -482,7 +454,7 @@
           <w:b/>
           <w:bCs/>
         </w:rPr>
-        <w:t>pilot_analysis</w:t>
+        <w:t>generateRandomDatasetNoSignal</w:t>
       </w:r>
       <w:proofErr w:type="spellEnd"/>
       <w:r>
@@ -490,18 +462,16 @@
           <w:b/>
           <w:bCs/>
         </w:rPr>
-        <w:t>:</w:t>
-      </w:r>
-      <w:r>
-        <w:t xml:space="preserve"> Script provided by Luke which brakes down the datasets provided on the drive. Better to use </w:t>
-      </w:r>
-      <w:proofErr w:type="spellStart"/>
-      <w:r>
-        <w:t>GenerateTestDataFromLuke</w:t>
-      </w:r>
-      <w:proofErr w:type="spellEnd"/>
-      <w:r>
-        <w:t xml:space="preserve"> script.</w:t>
+        <w:t xml:space="preserve">: </w:t>
+      </w:r>
+      <w:r>
+        <w:t xml:space="preserve">Creates an array of </w:t>
+      </w:r>
+      <w:r>
+        <w:t xml:space="preserve">random </w:t>
+      </w:r>
+      <w:r>
+        <w:t>Gabor patches. Can be created at different sizes.</w:t>
       </w:r>
     </w:p>
     <w:p>
@@ -523,7 +493,7 @@
           <w:b/>
           <w:bCs/>
         </w:rPr>
-        <w:t>SmallAnalysis</w:t>
+        <w:t>generateRandomDatasetSignal</w:t>
       </w:r>
       <w:proofErr w:type="spellEnd"/>
       <w:r>
@@ -531,19 +501,96 @@
           <w:b/>
           <w:bCs/>
         </w:rPr>
+        <w:t>:</w:t>
+      </w:r>
+      <w:r>
+        <w:t xml:space="preserve"> </w:t>
+      </w:r>
+      <w:r>
+        <w:t>Creates an array of Gabor patches containing a signal in the form of a</w:t>
+      </w:r>
+      <w:r>
+        <w:t xml:space="preserve"> vertical</w:t>
+      </w:r>
+      <w:r>
+        <w:t xml:space="preserve"> visual texture boundary down the center of the image. Can be created at different sizes.</w:t>
+      </w:r>
+    </w:p>
+    <w:p>
+      <w:pPr>
+        <w:pStyle w:val="ListParagraph"/>
+        <w:numPr>
+          <w:ilvl w:val="0"/>
+          <w:numId w:val="2"/>
+        </w:numPr>
+        <w:jc w:val="both"/>
+        <w:rPr>
+          <w:b/>
+          <w:bCs/>
+        </w:rPr>
+      </w:pPr>
+      <w:proofErr w:type="spellStart"/>
+      <w:r>
+        <w:rPr>
+          <w:b/>
+          <w:bCs/>
+        </w:rPr>
+        <w:t>GenerateUserData</w:t>
+      </w:r>
+      <w:proofErr w:type="spellEnd"/>
+      <w:r>
+        <w:rPr>
+          <w:b/>
+          <w:bCs/>
+        </w:rPr>
         <w:t xml:space="preserve">: </w:t>
       </w:r>
       <w:r>
-        <w:t xml:space="preserve">Condensed version of </w:t>
-      </w:r>
+        <w:t>Updated script for generating data that is then labelled by users. Can change the functions and size to generate datasets with different properties.</w:t>
+      </w:r>
+    </w:p>
+    <w:p>
+      <w:pPr>
+        <w:pStyle w:val="ListParagraph"/>
+        <w:numPr>
+          <w:ilvl w:val="0"/>
+          <w:numId w:val="2"/>
+        </w:numPr>
+        <w:jc w:val="both"/>
+        <w:rPr>
+          <w:b/>
+          <w:bCs/>
+        </w:rPr>
+      </w:pPr>
       <w:proofErr w:type="spellStart"/>
       <w:r>
-        <w:t>pilot_analysis</w:t>
+        <w:rPr>
+          <w:b/>
+          <w:bCs/>
+        </w:rPr>
+        <w:t>GeneratingFigures</w:t>
       </w:r>
       <w:proofErr w:type="spellEnd"/>
       <w:r>
-        <w:t xml:space="preserve"> with more commenting.</w:t>
-      </w:r>
+        <w:rPr>
+          <w:b/>
+          <w:bCs/>
+        </w:rPr>
+        <w:t xml:space="preserve">: </w:t>
+      </w:r>
+      <w:r>
+        <w:t>Generates the “hyperplane of parameters” plot shown in the poster from results of CNN training.</w:t>
+      </w:r>
+    </w:p>
+    <w:p>
+      <w:pPr>
+        <w:pStyle w:val="ListParagraph"/>
+        <w:jc w:val="both"/>
+        <w:rPr>
+          <w:b/>
+          <w:bCs/>
+        </w:rPr>
+      </w:pPr>
     </w:p>
     <w:sectPr>
       <w:pgSz w:w="12240" w:h="15840"/>
@@ -1195,7 +1242,6 @@
   <w:style w:type="character" w:default="1" w:styleId="DefaultParagraphFont">
     <w:name w:val="Default Paragraph Font"/>
     <w:uiPriority w:val="1"/>
-    <w:semiHidden/>
     <w:unhideWhenUsed/>
   </w:style>
   <w:style w:type="table" w:default="1" w:styleId="TableNormal">

</xml_diff>